<commit_message>
first reshape of data for dashboard
</commit_message>
<xml_diff>
--- a/analysis/Analysis design_NR_v4_AA.docx
+++ b/analysis/Analysis design_NR_v4_AA.docx
@@ -2016,17 +2016,34 @@
             <w:tcW w:w="2397" w:type="dxa"/>
           </w:tcPr>
           <w:p>
-            <w:proofErr w:type="spellStart"/>
-            <w:r>
+            <w:pPr>
+              <w:rPr>
+                <w:highlight w:val="green"/>
+              </w:rPr>
+            </w:pPr>
+            <w:proofErr w:type="spellStart"/>
+            <w:r>
+              <w:rPr>
+                <w:highlight w:val="green"/>
+              </w:rPr>
               <w:t>Spend</w:t>
             </w:r>
             <w:r>
+              <w:rPr>
+                <w:highlight w:val="green"/>
+              </w:rPr>
               <w:t>prop</w:t>
             </w:r>
             <w:r>
+              <w:rPr>
+                <w:highlight w:val="green"/>
+              </w:rPr>
               <w:t>_Distlevel</w:t>
             </w:r>
             <w:r>
+              <w:rPr>
+                <w:highlight w:val="green"/>
+              </w:rPr>
               <w:t>_all</w:t>
             </w:r>
             <w:proofErr w:type="spellEnd"/>
@@ -2306,6 +2323,7 @@
               <w:t xml:space="preserve">D = </w:t>
             </w:r>
             <w:commentRangeStart w:id="0"/>
+            <w:commentRangeStart w:id="1"/>
             <w:r>
               <w:t xml:space="preserve">proportion of spending at district/school level (from </w:t>
             </w:r>
@@ -2325,6 +2343,13 @@
                 <w:rStyle w:val="CommentReference"/>
               </w:rPr>
               <w:commentReference w:id="0"/>
+            </w:r>
+            <w:commentRangeEnd w:id="1"/>
+            <w:r>
+              <w:rPr>
+                <w:rStyle w:val="CommentReference"/>
+              </w:rPr>
+              <w:commentReference w:id="1"/>
             </w:r>
             <w:r>
               <w:rPr>
@@ -3122,10 +3147,10 @@
               </w:numPr>
               <w:ind w:left="0" w:firstLine="0"/>
             </w:pPr>
-            <w:bookmarkStart w:id="1" w:name="_Ref50984333"/>
-          </w:p>
-        </w:tc>
-        <w:bookmarkEnd w:id="1"/>
+            <w:bookmarkStart w:id="2" w:name="_Ref50984333"/>
+          </w:p>
+        </w:tc>
+        <w:bookmarkEnd w:id="2"/>
         <w:tc>
           <w:tcPr>
             <w:tcW w:w="2397" w:type="dxa"/>
@@ -3603,10 +3628,10 @@
               </w:numPr>
               <w:ind w:left="0" w:firstLine="0"/>
             </w:pPr>
-            <w:bookmarkStart w:id="2" w:name="_Ref50984386"/>
-          </w:p>
-        </w:tc>
-        <w:bookmarkEnd w:id="2"/>
+            <w:bookmarkStart w:id="3" w:name="_Ref50984386"/>
+          </w:p>
+        </w:tc>
+        <w:bookmarkEnd w:id="3"/>
         <w:tc>
           <w:tcPr>
             <w:tcW w:w="2397" w:type="dxa"/>
@@ -3759,22 +3784,45 @@
             <w:tcW w:w="2397" w:type="dxa"/>
           </w:tcPr>
           <w:p>
-            <w:r>
+            <w:pPr>
+              <w:rPr>
+                <w:highlight w:val="green"/>
+              </w:rPr>
+            </w:pPr>
+            <w:r>
+              <w:rPr>
+                <w:highlight w:val="green"/>
+              </w:rPr>
               <w:t>Spend_RHC_3Ys_ERPspec</w:t>
             </w:r>
             <w:r>
+              <w:rPr>
+                <w:highlight w:val="green"/>
+              </w:rPr>
               <w:t>_</w:t>
             </w:r>
-            <w:commentRangeStart w:id="3"/>
-            <w:r>
+            <w:commentRangeStart w:id="4"/>
+            <w:commentRangeStart w:id="5"/>
+            <w:r>
+              <w:rPr>
+                <w:highlight w:val="green"/>
+              </w:rPr>
               <w:t>IN</w:t>
             </w:r>
-            <w:commentRangeEnd w:id="3"/>
+            <w:commentRangeEnd w:id="4"/>
             <w:r>
               <w:rPr>
                 <w:rStyle w:val="CommentReference"/>
-              </w:rPr>
-              <w:commentReference w:id="3"/>
+                <w:highlight w:val="green"/>
+              </w:rPr>
+              <w:commentReference w:id="4"/>
+            </w:r>
+            <w:commentRangeEnd w:id="5"/>
+            <w:r>
+              <w:rPr>
+                <w:rStyle w:val="CommentReference"/>
+              </w:rPr>
+              <w:commentReference w:id="5"/>
             </w:r>
           </w:p>
         </w:tc>
@@ -3825,10 +3873,21 @@
             <w:tcW w:w="2397" w:type="dxa"/>
           </w:tcPr>
           <w:p>
-            <w:r>
+            <w:pPr>
+              <w:rPr>
+                <w:highlight w:val="green"/>
+              </w:rPr>
+            </w:pPr>
+            <w:r>
+              <w:rPr>
+                <w:highlight w:val="green"/>
+              </w:rPr>
               <w:t>Spend_RHC_3Ys_ERPspec</w:t>
             </w:r>
             <w:r>
+              <w:rPr>
+                <w:highlight w:val="green"/>
+              </w:rPr>
               <w:t>_MA</w:t>
             </w:r>
           </w:p>
@@ -3880,13 +3939,27 @@
             <w:tcW w:w="2397" w:type="dxa"/>
           </w:tcPr>
           <w:p>
-            <w:r>
+            <w:pPr>
+              <w:rPr>
+                <w:highlight w:val="green"/>
+              </w:rPr>
+            </w:pPr>
+            <w:r>
+              <w:rPr>
+                <w:highlight w:val="green"/>
+              </w:rPr>
               <w:t>Spend_RHC_3Ys_ERPspec</w:t>
             </w:r>
             <w:r>
+              <w:rPr>
+                <w:highlight w:val="green"/>
+              </w:rPr>
               <w:t>_T</w:t>
             </w:r>
             <w:r>
+              <w:rPr>
+                <w:highlight w:val="green"/>
+              </w:rPr>
               <w:t>S</w:t>
             </w:r>
           </w:p>
@@ -3938,10 +4011,21 @@
             <w:tcW w:w="2397" w:type="dxa"/>
           </w:tcPr>
           <w:p>
-            <w:r>
+            <w:pPr>
+              <w:rPr>
+                <w:highlight w:val="green"/>
+              </w:rPr>
+            </w:pPr>
+            <w:r>
+              <w:rPr>
+                <w:highlight w:val="green"/>
+              </w:rPr>
               <w:t>Spend_RHC_3Ys_ERPspec</w:t>
             </w:r>
             <w:r>
+              <w:rPr>
+                <w:highlight w:val="green"/>
+              </w:rPr>
               <w:t>_TT</w:t>
             </w:r>
           </w:p>
@@ -3993,10 +4077,21 @@
             <w:tcW w:w="2397" w:type="dxa"/>
           </w:tcPr>
           <w:p>
-            <w:r>
+            <w:pPr>
+              <w:rPr>
+                <w:highlight w:val="green"/>
+              </w:rPr>
+            </w:pPr>
+            <w:r>
+              <w:rPr>
+                <w:highlight w:val="green"/>
+              </w:rPr>
               <w:t>Spend_RHC_3Ys_ERPspec</w:t>
             </w:r>
             <w:r>
+              <w:rPr>
+                <w:highlight w:val="green"/>
+              </w:rPr>
               <w:t>_CH</w:t>
             </w:r>
           </w:p>
@@ -4042,7 +4137,15 @@
             <w:tcW w:w="2397" w:type="dxa"/>
           </w:tcPr>
           <w:p>
-            <w:r>
+            <w:pPr>
+              <w:rPr>
+                <w:highlight w:val="green"/>
+              </w:rPr>
+            </w:pPr>
+            <w:r>
+              <w:rPr>
+                <w:highlight w:val="green"/>
+              </w:rPr>
               <w:t>Spend_RHC_3Ys_ERPspec_CO</w:t>
             </w:r>
           </w:p>
@@ -4094,7 +4197,15 @@
             <w:tcW w:w="2397" w:type="dxa"/>
           </w:tcPr>
           <w:p>
-            <w:r>
+            <w:pPr>
+              <w:rPr>
+                <w:highlight w:val="green"/>
+              </w:rPr>
+            </w:pPr>
+            <w:r>
+              <w:rPr>
+                <w:highlight w:val="green"/>
+              </w:rPr>
               <w:t>Spend_RHC_3Ys_ERPspec_DS</w:t>
             </w:r>
           </w:p>
@@ -4149,7 +4260,15 @@
             <w:tcW w:w="2397" w:type="dxa"/>
           </w:tcPr>
           <w:p>
-            <w:r>
+            <w:pPr>
+              <w:rPr>
+                <w:highlight w:val="green"/>
+              </w:rPr>
+            </w:pPr>
+            <w:r>
+              <w:rPr>
+                <w:highlight w:val="green"/>
+              </w:rPr>
               <w:t>Spend_RHC_3Ys_ERPspec_NS</w:t>
             </w:r>
           </w:p>
@@ -4201,7 +4320,15 @@
             <w:tcW w:w="2397" w:type="dxa"/>
           </w:tcPr>
           <w:p>
-            <w:r>
+            <w:pPr>
+              <w:rPr>
+                <w:highlight w:val="green"/>
+              </w:rPr>
+            </w:pPr>
+            <w:r>
+              <w:rPr>
+                <w:highlight w:val="green"/>
+              </w:rPr>
               <w:t>Spend_RHC_3Ys_ERPspec_PI</w:t>
             </w:r>
           </w:p>
@@ -4246,16 +4373,24 @@
               </w:numPr>
               <w:ind w:left="0" w:firstLine="0"/>
             </w:pPr>
-            <w:bookmarkStart w:id="4" w:name="_Ref50984352"/>
-          </w:p>
-        </w:tc>
-        <w:bookmarkEnd w:id="4"/>
+            <w:bookmarkStart w:id="6" w:name="_Ref50984352"/>
+          </w:p>
+        </w:tc>
+        <w:bookmarkEnd w:id="6"/>
         <w:tc>
           <w:tcPr>
             <w:tcW w:w="2397" w:type="dxa"/>
           </w:tcPr>
           <w:p>
-            <w:r>
+            <w:pPr>
+              <w:rPr>
+                <w:highlight w:val="green"/>
+              </w:rPr>
+            </w:pPr>
+            <w:r>
+              <w:rPr>
+                <w:highlight w:val="green"/>
+              </w:rPr>
               <w:t>Spend_RHC_3Ys_ERPspec_AO</w:t>
             </w:r>
           </w:p>
@@ -4615,18 +4750,33 @@
             <w:tcW w:w="2397" w:type="dxa"/>
           </w:tcPr>
           <w:p>
-            <w:commentRangeStart w:id="5"/>
-            <w:r>
+            <w:commentRangeStart w:id="7"/>
+            <w:commentRangeStart w:id="8"/>
+            <w:r>
+              <w:rPr>
+                <w:highlight w:val="green"/>
+              </w:rPr>
               <w:t>Spnd</w:t>
             </w:r>
-            <w:commentRangeEnd w:id="5"/>
+            <w:commentRangeEnd w:id="7"/>
             <w:r>
               <w:rPr>
                 <w:rStyle w:val="CommentReference"/>
-              </w:rPr>
-              <w:commentReference w:id="5"/>
-            </w:r>
-            <w:r>
+                <w:highlight w:val="green"/>
+              </w:rPr>
+              <w:commentReference w:id="7"/>
+            </w:r>
+            <w:commentRangeEnd w:id="8"/>
+            <w:r>
+              <w:rPr>
+                <w:rStyle w:val="CommentReference"/>
+              </w:rPr>
+              <w:commentReference w:id="8"/>
+            </w:r>
+            <w:r>
+              <w:rPr>
+                <w:highlight w:val="green"/>
+              </w:rPr>
               <w:t>_RHC_3Ys_ERPspec_Adjumani</w:t>
             </w:r>
           </w:p>
@@ -4652,24 +4802,23 @@
             <w:r>
               <w:t xml:space="preserve">= </w:t>
             </w:r>
-            <w:ins w:id="6" w:author="Nicola Ruddle" w:date="2020-09-17T15:51:00Z">
-              <w:r>
-                <w:t>Spend_RHC_3Ys_ERPspec_Dist</w:t>
-              </w:r>
-              <w:r>
-                <w:t xml:space="preserve"> </w:t>
-              </w:r>
-            </w:ins>
-            <w:del w:id="7" w:author="Nicola Ruddle" w:date="2020-09-17T15:51:00Z">
-              <w:r>
-                <w:delText xml:space="preserve">Spend_RHC_3Ys_ERPspec_* </w:delText>
-              </w:r>
-            </w:del>
-            <w:ins w:id="8" w:author="Nicola Ruddle" w:date="2020-09-17T15:51:00Z">
-              <w:r>
-                <w:t xml:space="preserve"> / </w:t>
-              </w:r>
-            </w:ins>
+            <w:r>
+              <w:t>Spend_RHC_3Ys_ERPspec_</w:t>
+            </w:r>
+            <w:proofErr w:type="gramStart"/>
+            <w:r>
+              <w:t>Dist</w:t>
+            </w:r>
+            <w:r>
+              <w:t xml:space="preserve"> </w:t>
+            </w:r>
+            <w:r>
+              <w:t xml:space="preserve"> /</w:t>
+            </w:r>
+            <w:proofErr w:type="gramEnd"/>
+            <w:r>
+              <w:t xml:space="preserve"> </w:t>
+            </w:r>
             <w:proofErr w:type="spellStart"/>
             <w:r>
               <w:t>Districts_RHC</w:t>
@@ -4678,14 +4827,6 @@
             <w:r>
               <w:t xml:space="preserve"> </w:t>
             </w:r>
-            <w:del w:id="9" w:author="Nicola Ruddle" w:date="2020-09-17T15:51:00Z">
-              <w:r>
-                <w:delText xml:space="preserve">/ </w:delText>
-              </w:r>
-              <w:r>
-                <w:delText>Districts_number</w:delText>
-              </w:r>
-            </w:del>
           </w:p>
           <w:p/>
           <w:p>
@@ -4765,49 +4906,35 @@
             </w:r>
           </w:p>
           <w:p>
-            <w:pPr>
-              <w:rPr>
-                <w:del w:id="10" w:author="Nicola Ruddle" w:date="2020-09-17T15:52:00Z"/>
-              </w:rPr>
-            </w:pPr>
             <w:r>
               <w:t xml:space="preserve">= </w:t>
             </w:r>
-            <w:ins w:id="11" w:author="Nicola Ruddle" w:date="2020-09-17T15:52:00Z">
-              <w:r>
-                <w:t>Spend_RHC_3Ys_ERPspec_Dist</w:t>
-              </w:r>
-              <w:r>
-                <w:t xml:space="preserve"> </w:t>
-              </w:r>
-              <w:r>
-                <w:t xml:space="preserve"> / </w:t>
-              </w:r>
-              <w:proofErr w:type="spellStart"/>
-              <w:r>
-                <w:t>Districts_RHC</w:t>
-              </w:r>
-              <w:proofErr w:type="spellEnd"/>
-              <w:r>
-                <w:t xml:space="preserve"> </w:t>
-              </w:r>
-            </w:ins>
-            <w:del w:id="12" w:author="Nicola Ruddle" w:date="2020-09-17T15:52:00Z">
-              <w:r>
-                <w:delText xml:space="preserve">Spend_RHC_3Ys_ERPspec_* </w:delText>
-              </w:r>
-              <w:r>
-                <w:delText>Districts_RHC</w:delText>
-              </w:r>
-              <w:r>
-                <w:delText xml:space="preserve"> / </w:delText>
-              </w:r>
-              <w:r>
-                <w:delText>Districts_number</w:delText>
-              </w:r>
-            </w:del>
-          </w:p>
-          <w:p/>
+            <w:r>
+              <w:t>Spend_RHC_3Ys_ERPspec_</w:t>
+            </w:r>
+            <w:proofErr w:type="gramStart"/>
+            <w:r>
+              <w:t>Dist</w:t>
+            </w:r>
+            <w:r>
+              <w:t xml:space="preserve"> </w:t>
+            </w:r>
+            <w:r>
+              <w:t xml:space="preserve"> /</w:t>
+            </w:r>
+            <w:proofErr w:type="gramEnd"/>
+            <w:r>
+              <w:t xml:space="preserve"> </w:t>
+            </w:r>
+            <w:proofErr w:type="spellStart"/>
+            <w:r>
+              <w:t>Districts_RHC</w:t>
+            </w:r>
+            <w:proofErr w:type="spellEnd"/>
+            <w:r>
+              <w:t xml:space="preserve"> </w:t>
+            </w:r>
+          </w:p>
           <w:p>
             <w:r>
               <w:t>Otherwise = 0</w:t>
@@ -4860,36 +4987,28 @@
             <w:r>
               <w:t xml:space="preserve">= </w:t>
             </w:r>
-            <w:ins w:id="13" w:author="Nicola Ruddle" w:date="2020-09-17T15:52:00Z">
-              <w:r>
-                <w:t>Spend_RHC_3Ys_ERPspec_Dist</w:t>
-              </w:r>
-              <w:r>
-                <w:t xml:space="preserve"> </w:t>
-              </w:r>
-              <w:r>
-                <w:t xml:space="preserve"> / </w:t>
-              </w:r>
-              <w:proofErr w:type="spellStart"/>
-              <w:r>
-                <w:t>Districts_RHC</w:t>
-              </w:r>
-            </w:ins>
-            <w:proofErr w:type="spellEnd"/>
-            <w:del w:id="14" w:author="Nicola Ruddle" w:date="2020-09-17T15:52:00Z">
-              <w:r>
-                <w:delText xml:space="preserve">Spend_RHC_3Ys_ERPspec_* </w:delText>
-              </w:r>
-              <w:r>
-                <w:delText>Districts_RHC</w:delText>
-              </w:r>
-              <w:r>
-                <w:delText xml:space="preserve"> / </w:delText>
-              </w:r>
-              <w:r>
-                <w:delText>Districts_number</w:delText>
-              </w:r>
-            </w:del>
+            <w:r>
+              <w:t>Spend_RHC_3Ys_ERPspec_</w:t>
+            </w:r>
+            <w:proofErr w:type="gramStart"/>
+            <w:r>
+              <w:t>Dist</w:t>
+            </w:r>
+            <w:r>
+              <w:t xml:space="preserve"> </w:t>
+            </w:r>
+            <w:r>
+              <w:t xml:space="preserve"> /</w:t>
+            </w:r>
+            <w:proofErr w:type="gramEnd"/>
+            <w:r>
+              <w:t xml:space="preserve"> </w:t>
+            </w:r>
+            <w:proofErr w:type="spellStart"/>
+            <w:r>
+              <w:t>Districts_RHC</w:t>
+            </w:r>
+            <w:proofErr w:type="spellEnd"/>
           </w:p>
           <w:p>
             <w:r>
@@ -4943,36 +5062,28 @@
             <w:r>
               <w:t xml:space="preserve">= </w:t>
             </w:r>
-            <w:ins w:id="15" w:author="Nicola Ruddle" w:date="2020-09-17T15:52:00Z">
-              <w:r>
-                <w:t>Spend_RHC_3Ys_ERPspec_Dist</w:t>
-              </w:r>
-              <w:r>
-                <w:t xml:space="preserve"> </w:t>
-              </w:r>
-              <w:r>
-                <w:t xml:space="preserve"> / </w:t>
-              </w:r>
-              <w:proofErr w:type="spellStart"/>
-              <w:r>
-                <w:t>Districts_RHC</w:t>
-              </w:r>
-            </w:ins>
-            <w:proofErr w:type="spellEnd"/>
-            <w:del w:id="16" w:author="Nicola Ruddle" w:date="2020-09-17T15:52:00Z">
-              <w:r>
-                <w:delText xml:space="preserve">Spend_RHC_3Ys_ERPspec_* </w:delText>
-              </w:r>
-              <w:r>
-                <w:delText>Districts_RHC</w:delText>
-              </w:r>
-              <w:r>
-                <w:delText xml:space="preserve"> / </w:delText>
-              </w:r>
-              <w:r>
-                <w:delText>Districts_number</w:delText>
-              </w:r>
-            </w:del>
+            <w:r>
+              <w:t>Spend_RHC_3Ys_ERPspec_</w:t>
+            </w:r>
+            <w:proofErr w:type="gramStart"/>
+            <w:r>
+              <w:t>Dist</w:t>
+            </w:r>
+            <w:r>
+              <w:t xml:space="preserve"> </w:t>
+            </w:r>
+            <w:r>
+              <w:t xml:space="preserve"> /</w:t>
+            </w:r>
+            <w:proofErr w:type="gramEnd"/>
+            <w:r>
+              <w:t xml:space="preserve"> </w:t>
+            </w:r>
+            <w:proofErr w:type="spellStart"/>
+            <w:r>
+              <w:t>Districts_RHC</w:t>
+            </w:r>
+            <w:proofErr w:type="spellEnd"/>
           </w:p>
           <w:p>
             <w:r>
@@ -5018,71 +5129,35 @@
             <w:tcW w:w="3284" w:type="dxa"/>
           </w:tcPr>
           <w:p>
-            <w:pPr>
-              <w:rPr>
-                <w:del w:id="17" w:author="Nicola Ruddle" w:date="2020-09-17T15:52:00Z"/>
-              </w:rPr>
-            </w:pPr>
             <w:r>
               <w:t xml:space="preserve">If </w:t>
             </w:r>
-            <w:ins w:id="18" w:author="Nicola Ruddle" w:date="2020-09-17T15:52:00Z">
-              <w:r>
-                <w:t>Spend_RHC_3Ys_ERPspec_</w:t>
-              </w:r>
-              <w:proofErr w:type="gramStart"/>
-              <w:r>
-                <w:t>Dist</w:t>
-              </w:r>
-              <w:r>
-                <w:t xml:space="preserve"> </w:t>
-              </w:r>
-              <w:r>
-                <w:t xml:space="preserve"> /</w:t>
-              </w:r>
-              <w:proofErr w:type="gramEnd"/>
-              <w:r>
-                <w:t xml:space="preserve"> </w:t>
-              </w:r>
-              <w:proofErr w:type="spellStart"/>
-              <w:r>
-                <w:t>Districts_RHC</w:t>
-              </w:r>
-              <w:proofErr w:type="spellEnd"/>
-              <w:r>
-                <w:t xml:space="preserve"> </w:t>
-              </w:r>
-            </w:ins>
-            <w:del w:id="19" w:author="Nicola Ruddle" w:date="2020-09-17T15:52:00Z">
-              <w:r>
-                <w:delText>Kamwenge is selected</w:delText>
-              </w:r>
-            </w:del>
-          </w:p>
-          <w:p>
-            <w:pPr>
-              <w:rPr>
-                <w:del w:id="20" w:author="Nicola Ruddle" w:date="2020-09-17T15:52:00Z"/>
-              </w:rPr>
-            </w:pPr>
-            <w:del w:id="21" w:author="Nicola Ruddle" w:date="2020-09-17T15:52:00Z">
-              <w:r>
-                <w:delText xml:space="preserve">= Spend_RHC_3Ys_ERPspec_* </w:delText>
-              </w:r>
-              <w:r>
-                <w:delText>Districts_RHC</w:delText>
-              </w:r>
-              <w:r>
-                <w:delText xml:space="preserve"> / </w:delText>
-              </w:r>
-              <w:r>
-                <w:delText>Districts_number</w:delText>
-              </w:r>
-            </w:del>
-          </w:p>
-          <w:p>
-            <w:r>
-              <w:lastRenderedPageBreak/>
+            <w:r>
+              <w:t>Spend_RHC_3Ys_ERPspec_</w:t>
+            </w:r>
+            <w:proofErr w:type="gramStart"/>
+            <w:r>
+              <w:t>Dist</w:t>
+            </w:r>
+            <w:r>
+              <w:t xml:space="preserve"> </w:t>
+            </w:r>
+            <w:r>
+              <w:t xml:space="preserve"> /</w:t>
+            </w:r>
+            <w:proofErr w:type="gramEnd"/>
+            <w:r>
+              <w:t xml:space="preserve"> </w:t>
+            </w:r>
+            <w:proofErr w:type="spellStart"/>
+            <w:r>
+              <w:t>Districts_RHC</w:t>
+            </w:r>
+            <w:proofErr w:type="spellEnd"/>
+            <w:r>
+              <w:t xml:space="preserve"> </w:t>
+            </w:r>
+            <w:r>
               <w:t>Otherwise = 0</w:t>
             </w:r>
           </w:p>
@@ -5130,49 +5205,34 @@
             </w:r>
           </w:p>
           <w:p>
-            <w:pPr>
-              <w:rPr>
-                <w:del w:id="22" w:author="Nicola Ruddle" w:date="2020-09-17T15:52:00Z"/>
-              </w:rPr>
-            </w:pPr>
             <w:r>
               <w:t xml:space="preserve">= </w:t>
             </w:r>
-            <w:ins w:id="23" w:author="Nicola Ruddle" w:date="2020-09-17T15:52:00Z">
-              <w:r>
-                <w:t>Spend_RHC_3Ys_ERPspec_Dist</w:t>
-              </w:r>
-              <w:r>
-                <w:t xml:space="preserve"> </w:t>
-              </w:r>
-              <w:r>
-                <w:t xml:space="preserve"> / </w:t>
-              </w:r>
-              <w:proofErr w:type="spellStart"/>
-              <w:r>
-                <w:t>Districts_RHC</w:t>
-              </w:r>
-              <w:proofErr w:type="spellEnd"/>
-              <w:r>
-                <w:t xml:space="preserve"> </w:t>
-              </w:r>
-            </w:ins>
-            <w:del w:id="24" w:author="Nicola Ruddle" w:date="2020-09-17T15:52:00Z">
-              <w:r>
-                <w:delText xml:space="preserve">Spend_RHC_3Ys_ERPspec_* </w:delText>
-              </w:r>
-              <w:r>
-                <w:delText>Districts_RHC</w:delText>
-              </w:r>
-              <w:r>
-                <w:delText xml:space="preserve"> / </w:delText>
-              </w:r>
-              <w:r>
-                <w:delText>Districts_number</w:delText>
-              </w:r>
-            </w:del>
-          </w:p>
-          <w:p>
+            <w:r>
+              <w:t>Spend_RHC_3Ys_ERPspec_</w:t>
+            </w:r>
+            <w:proofErr w:type="gramStart"/>
+            <w:r>
+              <w:t>Dist</w:t>
+            </w:r>
+            <w:r>
+              <w:t xml:space="preserve"> </w:t>
+            </w:r>
+            <w:r>
+              <w:t xml:space="preserve"> /</w:t>
+            </w:r>
+            <w:proofErr w:type="gramEnd"/>
+            <w:r>
+              <w:t xml:space="preserve"> </w:t>
+            </w:r>
+            <w:proofErr w:type="spellStart"/>
+            <w:r>
+              <w:t>Districts_RHC</w:t>
+            </w:r>
+            <w:proofErr w:type="spellEnd"/>
+            <w:r>
+              <w:t xml:space="preserve"> </w:t>
+            </w:r>
             <w:r>
               <w:t>Otherwise = 0</w:t>
             </w:r>
@@ -5229,49 +5289,34 @@
             </w:r>
           </w:p>
           <w:p>
-            <w:pPr>
-              <w:rPr>
-                <w:del w:id="25" w:author="Nicola Ruddle" w:date="2020-09-17T15:52:00Z"/>
-              </w:rPr>
-            </w:pPr>
             <w:r>
               <w:t xml:space="preserve">= </w:t>
             </w:r>
-            <w:ins w:id="26" w:author="Nicola Ruddle" w:date="2020-09-17T15:52:00Z">
-              <w:r>
-                <w:t>Spend_RHC_3Ys_ERPspec_Dist</w:t>
-              </w:r>
-              <w:r>
-                <w:t xml:space="preserve"> </w:t>
-              </w:r>
-              <w:r>
-                <w:t xml:space="preserve"> / </w:t>
-              </w:r>
-              <w:proofErr w:type="spellStart"/>
-              <w:r>
-                <w:t>Districts_RHC</w:t>
-              </w:r>
-              <w:proofErr w:type="spellEnd"/>
-              <w:r>
-                <w:t xml:space="preserve"> </w:t>
-              </w:r>
-            </w:ins>
-            <w:del w:id="27" w:author="Nicola Ruddle" w:date="2020-09-17T15:52:00Z">
-              <w:r>
-                <w:delText xml:space="preserve">Spend_RHC_3Ys_ERPspec_* </w:delText>
-              </w:r>
-              <w:r>
-                <w:delText>Districts_RHC</w:delText>
-              </w:r>
-              <w:r>
-                <w:delText xml:space="preserve"> / </w:delText>
-              </w:r>
-              <w:r>
-                <w:delText>Districts_number</w:delText>
-              </w:r>
-            </w:del>
-          </w:p>
-          <w:p>
+            <w:r>
+              <w:t>Spend_RHC_3Ys_ERPspec_</w:t>
+            </w:r>
+            <w:proofErr w:type="gramStart"/>
+            <w:r>
+              <w:t>Dist</w:t>
+            </w:r>
+            <w:r>
+              <w:t xml:space="preserve"> </w:t>
+            </w:r>
+            <w:r>
+              <w:t xml:space="preserve"> /</w:t>
+            </w:r>
+            <w:proofErr w:type="gramEnd"/>
+            <w:r>
+              <w:t xml:space="preserve"> </w:t>
+            </w:r>
+            <w:proofErr w:type="spellStart"/>
+            <w:r>
+              <w:t>Districts_RHC</w:t>
+            </w:r>
+            <w:proofErr w:type="spellEnd"/>
+            <w:r>
+              <w:t xml:space="preserve"> </w:t>
+            </w:r>
             <w:r>
               <w:t>Otherwise = 0</w:t>
             </w:r>
@@ -5331,36 +5376,28 @@
             <w:r>
               <w:t xml:space="preserve">= </w:t>
             </w:r>
-            <w:ins w:id="28" w:author="Nicola Ruddle" w:date="2020-09-17T15:52:00Z">
-              <w:r>
-                <w:t>Spend_RHC_3Ys_ERPspec_Dist</w:t>
-              </w:r>
-              <w:r>
-                <w:t xml:space="preserve"> </w:t>
-              </w:r>
-              <w:r>
-                <w:t xml:space="preserve"> / </w:t>
-              </w:r>
-              <w:proofErr w:type="spellStart"/>
-              <w:r>
-                <w:t>Districts_RHC</w:t>
-              </w:r>
-            </w:ins>
-            <w:proofErr w:type="spellEnd"/>
-            <w:del w:id="29" w:author="Nicola Ruddle" w:date="2020-09-17T15:52:00Z">
-              <w:r>
-                <w:delText xml:space="preserve">Spend_RHC_3Ys_ERPspec_* </w:delText>
-              </w:r>
-              <w:r>
-                <w:delText>Districts_RHC</w:delText>
-              </w:r>
-              <w:r>
-                <w:delText xml:space="preserve"> / </w:delText>
-              </w:r>
-              <w:r>
-                <w:delText>Districts_number</w:delText>
-              </w:r>
-            </w:del>
+            <w:r>
+              <w:t>Spend_RHC_3Ys_ERPspec_</w:t>
+            </w:r>
+            <w:proofErr w:type="gramStart"/>
+            <w:r>
+              <w:t>Dist</w:t>
+            </w:r>
+            <w:r>
+              <w:t xml:space="preserve"> </w:t>
+            </w:r>
+            <w:r>
+              <w:t xml:space="preserve"> /</w:t>
+            </w:r>
+            <w:proofErr w:type="gramEnd"/>
+            <w:r>
+              <w:t xml:space="preserve"> </w:t>
+            </w:r>
+            <w:proofErr w:type="spellStart"/>
+            <w:r>
+              <w:t>Districts_RHC</w:t>
+            </w:r>
+            <w:proofErr w:type="spellEnd"/>
           </w:p>
           <w:p>
             <w:r>
@@ -5412,38 +5449,31 @@
           </w:p>
           <w:p>
             <w:r>
+              <w:lastRenderedPageBreak/>
               <w:t xml:space="preserve">= </w:t>
             </w:r>
-            <w:ins w:id="30" w:author="Nicola Ruddle" w:date="2020-09-17T15:52:00Z">
-              <w:r>
-                <w:t>Spend_RHC_3Ys_ERPspec_Dist</w:t>
-              </w:r>
-              <w:r>
-                <w:t xml:space="preserve"> </w:t>
-              </w:r>
-              <w:r>
-                <w:t xml:space="preserve"> / </w:t>
-              </w:r>
-              <w:proofErr w:type="spellStart"/>
-              <w:r>
-                <w:t>Districts_RHC</w:t>
-              </w:r>
-            </w:ins>
-            <w:proofErr w:type="spellEnd"/>
-            <w:del w:id="31" w:author="Nicola Ruddle" w:date="2020-09-17T15:52:00Z">
-              <w:r>
-                <w:delText xml:space="preserve">Spend_RHC_3Ys_ERPspec_* </w:delText>
-              </w:r>
-              <w:r>
-                <w:delText>Districts_RHC</w:delText>
-              </w:r>
-              <w:r>
-                <w:delText xml:space="preserve"> / </w:delText>
-              </w:r>
-              <w:r>
-                <w:delText>Districts_number</w:delText>
-              </w:r>
-            </w:del>
+            <w:r>
+              <w:t>Spend_RHC_3Ys_ERPspec_</w:t>
+            </w:r>
+            <w:proofErr w:type="gramStart"/>
+            <w:r>
+              <w:t>Dist</w:t>
+            </w:r>
+            <w:r>
+              <w:t xml:space="preserve"> </w:t>
+            </w:r>
+            <w:r>
+              <w:t xml:space="preserve"> /</w:t>
+            </w:r>
+            <w:proofErr w:type="gramEnd"/>
+            <w:r>
+              <w:t xml:space="preserve"> </w:t>
+            </w:r>
+            <w:proofErr w:type="spellStart"/>
+            <w:r>
+              <w:t>Districts_RHC</w:t>
+            </w:r>
+            <w:proofErr w:type="spellEnd"/>
           </w:p>
           <w:p>
             <w:r>
@@ -5502,49 +5532,34 @@
             </w:r>
           </w:p>
           <w:p>
-            <w:pPr>
-              <w:rPr>
-                <w:del w:id="32" w:author="Nicola Ruddle" w:date="2020-09-17T15:52:00Z"/>
-              </w:rPr>
-            </w:pPr>
             <w:r>
               <w:t xml:space="preserve">= </w:t>
             </w:r>
-            <w:ins w:id="33" w:author="Nicola Ruddle" w:date="2020-09-17T15:52:00Z">
-              <w:r>
-                <w:t>Spend_RHC_3Ys_ERPspec_Dist</w:t>
-              </w:r>
-              <w:r>
-                <w:t xml:space="preserve"> </w:t>
-              </w:r>
-              <w:r>
-                <w:t xml:space="preserve"> / </w:t>
-              </w:r>
-              <w:proofErr w:type="spellStart"/>
-              <w:r>
-                <w:t>Districts_RHC</w:t>
-              </w:r>
-              <w:proofErr w:type="spellEnd"/>
-              <w:r>
-                <w:t xml:space="preserve"> </w:t>
-              </w:r>
-            </w:ins>
-            <w:del w:id="34" w:author="Nicola Ruddle" w:date="2020-09-17T15:52:00Z">
-              <w:r>
-                <w:delText xml:space="preserve">Spend_RHC_3Ys_ERPspec_* </w:delText>
-              </w:r>
-              <w:r>
-                <w:delText>Districts_RHC</w:delText>
-              </w:r>
-              <w:r>
-                <w:delText xml:space="preserve"> / </w:delText>
-              </w:r>
-              <w:r>
-                <w:delText>Districts_number</w:delText>
-              </w:r>
-            </w:del>
-          </w:p>
-          <w:p>
+            <w:r>
+              <w:t>Spend_RHC_3Ys_ERPspec_</w:t>
+            </w:r>
+            <w:proofErr w:type="gramStart"/>
+            <w:r>
+              <w:t>Dist</w:t>
+            </w:r>
+            <w:r>
+              <w:t xml:space="preserve"> </w:t>
+            </w:r>
+            <w:r>
+              <w:t xml:space="preserve"> /</w:t>
+            </w:r>
+            <w:proofErr w:type="gramEnd"/>
+            <w:r>
+              <w:t xml:space="preserve"> </w:t>
+            </w:r>
+            <w:proofErr w:type="spellStart"/>
+            <w:r>
+              <w:t>Districts_RHC</w:t>
+            </w:r>
+            <w:proofErr w:type="spellEnd"/>
+            <w:r>
+              <w:t xml:space="preserve"> </w:t>
+            </w:r>
             <w:r>
               <w:t>Otherwise = 0</w:t>
             </w:r>
@@ -5604,36 +5619,28 @@
             <w:r>
               <w:t xml:space="preserve">= </w:t>
             </w:r>
-            <w:ins w:id="35" w:author="Nicola Ruddle" w:date="2020-09-17T15:52:00Z">
-              <w:r>
-                <w:t>Spend_RHC_3Ys_ERPspec_Dist</w:t>
-              </w:r>
-              <w:r>
-                <w:t xml:space="preserve"> </w:t>
-              </w:r>
-              <w:r>
-                <w:t xml:space="preserve"> / </w:t>
-              </w:r>
-              <w:proofErr w:type="spellStart"/>
-              <w:r>
-                <w:t>Districts_RHC</w:t>
-              </w:r>
-            </w:ins>
-            <w:proofErr w:type="spellEnd"/>
-            <w:del w:id="36" w:author="Nicola Ruddle" w:date="2020-09-17T15:52:00Z">
-              <w:r>
-                <w:delText xml:space="preserve">Spend_RHC_3Ys_ERPspec_* </w:delText>
-              </w:r>
-              <w:r>
-                <w:delText>Districts_RHC</w:delText>
-              </w:r>
-              <w:r>
-                <w:delText xml:space="preserve"> / </w:delText>
-              </w:r>
-              <w:r>
-                <w:delText>Districts_number</w:delText>
-              </w:r>
-            </w:del>
+            <w:r>
+              <w:t>Spend_RHC_3Ys_ERPspec_</w:t>
+            </w:r>
+            <w:proofErr w:type="gramStart"/>
+            <w:r>
+              <w:t>Dist</w:t>
+            </w:r>
+            <w:r>
+              <w:t xml:space="preserve"> </w:t>
+            </w:r>
+            <w:r>
+              <w:t xml:space="preserve"> /</w:t>
+            </w:r>
+            <w:proofErr w:type="gramEnd"/>
+            <w:r>
+              <w:t xml:space="preserve"> </w:t>
+            </w:r>
+            <w:proofErr w:type="spellStart"/>
+            <w:r>
+              <w:t>Districts_RHC</w:t>
+            </w:r>
+            <w:proofErr w:type="spellEnd"/>
           </w:p>
           <w:p>
             <w:r>
@@ -5695,36 +5702,28 @@
             <w:r>
               <w:t xml:space="preserve">= </w:t>
             </w:r>
-            <w:ins w:id="37" w:author="Nicola Ruddle" w:date="2020-09-17T15:52:00Z">
-              <w:r>
-                <w:t>Spend_RHC_3Ys_ERPspec_Dist</w:t>
-              </w:r>
-              <w:r>
-                <w:t xml:space="preserve"> </w:t>
-              </w:r>
-              <w:r>
-                <w:t xml:space="preserve"> / </w:t>
-              </w:r>
-              <w:proofErr w:type="spellStart"/>
-              <w:r>
-                <w:t>Districts_RHC</w:t>
-              </w:r>
-            </w:ins>
-            <w:proofErr w:type="spellEnd"/>
-            <w:del w:id="38" w:author="Nicola Ruddle" w:date="2020-09-17T15:52:00Z">
-              <w:r>
-                <w:delText xml:space="preserve">Spend_RHC_3Ys_ERPspec_* </w:delText>
-              </w:r>
-              <w:r>
-                <w:delText>Districts_RHC</w:delText>
-              </w:r>
-              <w:r>
-                <w:delText xml:space="preserve"> / </w:delText>
-              </w:r>
-              <w:r>
-                <w:delText>Districts_number</w:delText>
-              </w:r>
-            </w:del>
+            <w:r>
+              <w:t>Spend_RHC_3Ys_ERPspec_</w:t>
+            </w:r>
+            <w:proofErr w:type="gramStart"/>
+            <w:r>
+              <w:t>Dist</w:t>
+            </w:r>
+            <w:r>
+              <w:t xml:space="preserve"> </w:t>
+            </w:r>
+            <w:r>
+              <w:t xml:space="preserve"> /</w:t>
+            </w:r>
+            <w:proofErr w:type="gramEnd"/>
+            <w:r>
+              <w:t xml:space="preserve"> </w:t>
+            </w:r>
+            <w:proofErr w:type="spellStart"/>
+            <w:r>
+              <w:t>Districts_RHC</w:t>
+            </w:r>
+            <w:proofErr w:type="spellEnd"/>
           </w:p>
           <w:p>
             <w:r>
@@ -5786,40 +5785,28 @@
             <w:r>
               <w:t xml:space="preserve">= </w:t>
             </w:r>
-            <w:ins w:id="39" w:author="Nicola Ruddle" w:date="2020-09-17T15:52:00Z">
-              <w:r>
-                <w:t>Spend_RHC_3Ys_ERPspec_Dist</w:t>
-              </w:r>
-              <w:r>
-                <w:t xml:space="preserve"> </w:t>
-              </w:r>
-              <w:r>
-                <w:t xml:space="preserve"> / </w:t>
-              </w:r>
-              <w:proofErr w:type="spellStart"/>
-              <w:r>
-                <w:t>Districts_RHC</w:t>
-              </w:r>
-            </w:ins>
-            <w:proofErr w:type="spellEnd"/>
-            <w:del w:id="40" w:author="Nicola Ruddle" w:date="2020-09-17T15:52:00Z">
-              <w:r>
-                <w:delText>Spend_RHC_3Ys_ER</w:delText>
-              </w:r>
-              <w:r>
-                <w:lastRenderedPageBreak/>
-                <w:delText xml:space="preserve">Pspec_* </w:delText>
-              </w:r>
-              <w:r>
-                <w:delText>Districts_RHC</w:delText>
-              </w:r>
-              <w:r>
-                <w:delText xml:space="preserve"> / </w:delText>
-              </w:r>
-              <w:r>
-                <w:delText>Districts_number</w:delText>
-              </w:r>
-            </w:del>
+            <w:r>
+              <w:t>Spend_RHC_3Ys_ERPspec_</w:t>
+            </w:r>
+            <w:proofErr w:type="gramStart"/>
+            <w:r>
+              <w:t>Dist</w:t>
+            </w:r>
+            <w:r>
+              <w:t xml:space="preserve"> </w:t>
+            </w:r>
+            <w:r>
+              <w:t xml:space="preserve"> /</w:t>
+            </w:r>
+            <w:proofErr w:type="gramEnd"/>
+            <w:r>
+              <w:t xml:space="preserve"> </w:t>
+            </w:r>
+            <w:proofErr w:type="spellStart"/>
+            <w:r>
+              <w:t>Districts_RHC</w:t>
+            </w:r>
+            <w:proofErr w:type="spellEnd"/>
           </w:p>
           <w:p>
             <w:r>
@@ -5990,12 +5977,23 @@
             <w:tcW w:w="2397" w:type="dxa"/>
           </w:tcPr>
           <w:p>
-            <w:proofErr w:type="spellStart"/>
-            <w:r>
+            <w:pPr>
+              <w:rPr>
+                <w:highlight w:val="green"/>
+              </w:rPr>
+            </w:pPr>
+            <w:proofErr w:type="spellStart"/>
+            <w:r>
+              <w:rPr>
+                <w:highlight w:val="green"/>
+              </w:rPr>
               <w:t>Donor_category</w:t>
             </w:r>
             <w:proofErr w:type="spellEnd"/>
             <w:r>
+              <w:rPr>
+                <w:highlight w:val="green"/>
+              </w:rPr>
               <w:t xml:space="preserve"> X</w:t>
             </w:r>
           </w:p>
@@ -6041,8 +6039,16 @@
             <w:tcW w:w="2397" w:type="dxa"/>
           </w:tcPr>
           <w:p>
-            <w:proofErr w:type="spellStart"/>
-            <w:r>
+            <w:pPr>
+              <w:rPr>
+                <w:highlight w:val="green"/>
+              </w:rPr>
+            </w:pPr>
+            <w:proofErr w:type="spellStart"/>
+            <w:r>
+              <w:rPr>
+                <w:highlight w:val="green"/>
+              </w:rPr>
               <w:t>Donor_Summary</w:t>
             </w:r>
             <w:proofErr w:type="spellEnd"/>
@@ -6168,7 +6174,54 @@
       </w:r>
     </w:p>
   </w:comment>
-  <w:comment w:id="3" w:author="Nicola Ruddle" w:date="2020-09-15T20:33:00Z" w:initials="NR">
+  <w:comment w:id="1" w:author="Andres Arau" w:date="2020-09-23T10:56:00Z" w:initials="AA">
+    <w:p>
+      <w:pPr>
+        <w:pStyle w:val="CommentText"/>
+        <w:rPr>
+          <w:lang w:val="en-150"/>
+        </w:rPr>
+      </w:pPr>
+      <w:r>
+        <w:rPr>
+          <w:rStyle w:val="CommentReference"/>
+        </w:rPr>
+        <w:annotationRef/>
+      </w:r>
+      <w:r>
+        <w:rPr>
+          <w:lang w:val="en-150"/>
+        </w:rPr>
+        <w:t xml:space="preserve">Fixed </w:t>
+      </w:r>
+      <w:r>
+        <w:rPr>
+          <mc:AlternateContent>
+            <mc:Choice Requires="w16se"/>
+            <mc:Fallback>
+              <w:rFonts w:ascii="Segoe UI Emoji" w:eastAsia="Segoe UI Emoji" w:hAnsi="Segoe UI Emoji" w:cs="Segoe UI Emoji"/>
+            </mc:Fallback>
+          </mc:AlternateContent>
+          <w:lang w:val="en-150"/>
+        </w:rPr>
+        <mc:AlternateContent>
+          <mc:Choice Requires="w16se">
+            <w16se:symEx w16se:font="Segoe UI Emoji" w16se:char="1F60A"/>
+          </mc:Choice>
+          <mc:Fallback>
+            <w:t>😊</w:t>
+          </mc:Fallback>
+        </mc:AlternateContent>
+      </w:r>
+      <w:r>
+        <w:rPr>
+          <w:lang w:val="en-150"/>
+        </w:rPr>
+        <w:t xml:space="preserve"> I found the source of the problem and fixed it </w:t>
+      </w:r>
+    </w:p>
+  </w:comment>
+  <w:comment w:id="4" w:author="Nicola Ruddle" w:date="2020-09-15T20:33:00Z" w:initials="NR">
     <w:p>
       <w:pPr>
         <w:pStyle w:val="CommentText"/>
@@ -6179,15 +6232,47 @@
         </w:rPr>
         <w:annotationRef/>
       </w:r>
+      <w:proofErr w:type="gramStart"/>
       <w:r>
-        <w:t xml:space="preserve">At the moment in the </w:t>
+        <w:t>At the moment</w:t>
       </w:r>
+      <w:proofErr w:type="gramEnd"/>
       <w:r>
-        <w:t>dofile these are labelled Act1 Act2 etc. Would it be possible to relabel them this way?</w:t>
+        <w:t xml:space="preserve"> in the </w:t>
+      </w:r>
+      <w:proofErr w:type="spellStart"/>
+      <w:r>
+        <w:t>dofile</w:t>
+      </w:r>
+      <w:proofErr w:type="spellEnd"/>
+      <w:r>
+        <w:t xml:space="preserve"> these are labelled Act1 Act2 etc. Would it be possible to relabel them this way?</w:t>
       </w:r>
     </w:p>
   </w:comment>
-  <w:comment w:id="5" w:author="Nicola Ruddle" w:date="2020-09-17T15:51:00Z" w:initials="NR">
+  <w:comment w:id="5" w:author="Andres Arau" w:date="2020-09-23T11:09:00Z" w:initials="AA">
+    <w:p>
+      <w:pPr>
+        <w:pStyle w:val="CommentText"/>
+        <w:rPr>
+          <w:lang w:val="en-150"/>
+        </w:rPr>
+      </w:pPr>
+      <w:r>
+        <w:rPr>
+          <w:rStyle w:val="CommentReference"/>
+        </w:rPr>
+        <w:annotationRef/>
+      </w:r>
+      <w:r>
+        <w:rPr>
+          <w:lang w:val="en-150"/>
+        </w:rPr>
+        <w:t>Yes, I have renamed them this way.</w:t>
+      </w:r>
+    </w:p>
+  </w:comment>
+  <w:comment w:id="7" w:author="Nicola Ruddle" w:date="2020-09-17T15:51:00Z" w:initials="NR">
     <w:p>
       <w:pPr>
         <w:pStyle w:val="CommentText"/>
@@ -6203,22 +6288,58 @@
       </w:r>
     </w:p>
   </w:comment>
+  <w:comment w:id="8" w:author="Andres Arau" w:date="2020-09-23T11:13:00Z" w:initials="AA">
+    <w:p>
+      <w:pPr>
+        <w:pStyle w:val="CommentText"/>
+        <w:rPr>
+          <w:lang w:val="en-150"/>
+        </w:rPr>
+      </w:pPr>
+      <w:r>
+        <w:rPr>
+          <w:rStyle w:val="CommentReference"/>
+        </w:rPr>
+        <w:annotationRef/>
+      </w:r>
+      <w:r>
+        <w:rPr>
+          <w:lang w:val="en-150"/>
+        </w:rPr>
+        <w:t xml:space="preserve">Done </w:t>
+      </w:r>
+    </w:p>
+  </w:comment>
 </w:comments>
 </file>
 
 <file path=word/commentsExtended.xml><?xml version="1.0" encoding="utf-8"?>
 <w15:commentsEx xmlns:wpc="http://schemas.microsoft.com/office/word/2010/wordprocessingCanvas" xmlns:cx="http://schemas.microsoft.com/office/drawing/2014/chartex" xmlns:cx1="http://schemas.microsoft.com/office/drawing/2015/9/8/chartex" xmlns:cx2="http://schemas.microsoft.com/office/drawing/2015/10/21/chartex" xmlns:cx3="http://schemas.microsoft.com/office/drawing/2016/5/9/chartex" xmlns:cx4="http://schemas.microsoft.com/office/drawing/2016/5/10/chartex" xmlns:cx5="http://schemas.microsoft.com/office/drawing/2016/5/11/chartex" xmlns:cx6="http://schemas.microsoft.com/office/drawing/2016/5/12/chartex" xmlns:cx7="http://schemas.microsoft.com/office/drawing/2016/5/13/chartex" xmlns:cx8="http://schemas.microsoft.com/office/drawing/2016/5/14/chartex" xmlns:mc="http://schemas.openxmlformats.org/markup-compatibility/2006" xmlns:aink="http://schemas.microsoft.com/office/drawing/2016/ink" xmlns:am3d="http://schemas.microsoft.com/office/drawing/2017/model3d" xmlns:o="urn:schemas-microsoft-com:office:office" xmlns:r="http://schemas.openxmlformats.org/officeDocument/2006/relationships" xmlns:m="http://schemas.openxmlformats.org/officeDocument/2006/math" xmlns:v="urn:schemas-microsoft-com:vml" xmlns:wp14="http://schemas.microsoft.com/office/word/2010/wordprocessingDrawing" xmlns:wp="http://schemas.openxmlformats.org/drawingml/2006/wordprocessingDrawing" xmlns:w10="urn:schemas-microsoft-com:office:word" xmlns:w="http://schemas.openxmlformats.org/wordprocessingml/2006/main" xmlns:w14="http://schemas.microsoft.com/office/word/2010/wordml" xmlns:w15="http://schemas.microsoft.com/office/word/2012/wordml" xmlns:w16cex="http://schemas.microsoft.com/office/word/2018/wordml/cex" xmlns:w16cid="http://schemas.microsoft.com/office/word/2016/wordml/cid" xmlns:w16="http://schemas.microsoft.com/office/word/2018/wordml" xmlns:w16se="http://schemas.microsoft.com/office/word/2015/wordml/symex" xmlns:wpg="http://schemas.microsoft.com/office/word/2010/wordprocessingGroup" xmlns:wpi="http://schemas.microsoft.com/office/word/2010/wordprocessingInk" xmlns:wne="http://schemas.microsoft.com/office/word/2006/wordml" xmlns:wps="http://schemas.microsoft.com/office/word/2010/wordprocessingShape" mc:Ignorable="w14 w15 w16se w16cid w16 w16cex wp14">
   <w15:commentEx w15:paraId="669AD4C5" w15:done="0"/>
+  <w15:commentEx w15:paraId="4E8E296C" w15:paraIdParent="669AD4C5" w15:done="0"/>
   <w15:commentEx w15:paraId="260FA848" w15:done="0"/>
+  <w15:commentEx w15:paraId="2436F0AC" w15:paraIdParent="260FA848" w15:done="0"/>
   <w15:commentEx w15:paraId="60994C6C" w15:done="0"/>
+  <w15:commentEx w15:paraId="7412B425" w15:paraIdParent="60994C6C" w15:done="0"/>
 </w15:commentsEx>
+</file>
+
+<file path=word/commentsExtensible.xml><?xml version="1.0" encoding="utf-8"?>
+<w16cex:commentsExtensible xmlns:wpc="http://schemas.microsoft.com/office/word/2010/wordprocessingCanvas" xmlns:cx="http://schemas.microsoft.com/office/drawing/2014/chartex" xmlns:cx1="http://schemas.microsoft.com/office/drawing/2015/9/8/chartex" xmlns:cx2="http://schemas.microsoft.com/office/drawing/2015/10/21/chartex" xmlns:cx3="http://schemas.microsoft.com/office/drawing/2016/5/9/chartex" xmlns:cx4="http://schemas.microsoft.com/office/drawing/2016/5/10/chartex" xmlns:cx5="http://schemas.microsoft.com/office/drawing/2016/5/11/chartex" xmlns:cx6="http://schemas.microsoft.com/office/drawing/2016/5/12/chartex" xmlns:cx7="http://schemas.microsoft.com/office/drawing/2016/5/13/chartex" xmlns:cx8="http://schemas.microsoft.com/office/drawing/2016/5/14/chartex" xmlns:mc="http://schemas.openxmlformats.org/markup-compatibility/2006" xmlns:aink="http://schemas.microsoft.com/office/drawing/2016/ink" xmlns:am3d="http://schemas.microsoft.com/office/drawing/2017/model3d" xmlns:o="urn:schemas-microsoft-com:office:office" xmlns:r="http://schemas.openxmlformats.org/officeDocument/2006/relationships" xmlns:m="http://schemas.openxmlformats.org/officeDocument/2006/math" xmlns:v="urn:schemas-microsoft-com:vml" xmlns:wp14="http://schemas.microsoft.com/office/word/2010/wordprocessingDrawing" xmlns:wp="http://schemas.openxmlformats.org/drawingml/2006/wordprocessingDrawing" xmlns:w10="urn:schemas-microsoft-com:office:word" xmlns:w="http://schemas.openxmlformats.org/wordprocessingml/2006/main" xmlns:w14="http://schemas.microsoft.com/office/word/2010/wordml" xmlns:w15="http://schemas.microsoft.com/office/word/2012/wordml" xmlns:w16cex="http://schemas.microsoft.com/office/word/2018/wordml/cex" xmlns:w16cid="http://schemas.microsoft.com/office/word/2016/wordml/cid" xmlns:w16="http://schemas.microsoft.com/office/word/2018/wordml" xmlns:w16se="http://schemas.microsoft.com/office/word/2015/wordml/symex" xmlns:wpg="http://schemas.microsoft.com/office/word/2010/wordprocessingGroup" xmlns:wpi="http://schemas.microsoft.com/office/word/2010/wordprocessingInk" xmlns:wne="http://schemas.microsoft.com/office/word/2006/wordml" xmlns:wps="http://schemas.microsoft.com/office/word/2010/wordprocessingShape" mc:Ignorable="w14 w15 w16se w16cid w16 w16cex wp14">
+  <w16cex:commentExtensible w16cex:durableId="2315A865" w16cex:dateUtc="2020-09-23T08:56:00Z"/>
+  <w16cex:commentExtensible w16cex:durableId="2315AB4F" w16cex:dateUtc="2020-09-23T09:09:00Z"/>
+  <w16cex:commentExtensible w16cex:durableId="2315AC41" w16cex:dateUtc="2020-09-23T09:13:00Z"/>
+</w16cex:commentsExtensible>
 </file>
 
 <file path=word/commentsIds.xml><?xml version="1.0" encoding="utf-8"?>
 <w16cid:commentsIds xmlns:wpc="http://schemas.microsoft.com/office/word/2010/wordprocessingCanvas" xmlns:cx="http://schemas.microsoft.com/office/drawing/2014/chartex" xmlns:cx1="http://schemas.microsoft.com/office/drawing/2015/9/8/chartex" xmlns:cx2="http://schemas.microsoft.com/office/drawing/2015/10/21/chartex" xmlns:cx3="http://schemas.microsoft.com/office/drawing/2016/5/9/chartex" xmlns:cx4="http://schemas.microsoft.com/office/drawing/2016/5/10/chartex" xmlns:cx5="http://schemas.microsoft.com/office/drawing/2016/5/11/chartex" xmlns:cx6="http://schemas.microsoft.com/office/drawing/2016/5/12/chartex" xmlns:cx7="http://schemas.microsoft.com/office/drawing/2016/5/13/chartex" xmlns:cx8="http://schemas.microsoft.com/office/drawing/2016/5/14/chartex" xmlns:mc="http://schemas.openxmlformats.org/markup-compatibility/2006" xmlns:aink="http://schemas.microsoft.com/office/drawing/2016/ink" xmlns:am3d="http://schemas.microsoft.com/office/drawing/2017/model3d" xmlns:o="urn:schemas-microsoft-com:office:office" xmlns:r="http://schemas.openxmlformats.org/officeDocument/2006/relationships" xmlns:m="http://schemas.openxmlformats.org/officeDocument/2006/math" xmlns:v="urn:schemas-microsoft-com:vml" xmlns:wp14="http://schemas.microsoft.com/office/word/2010/wordprocessingDrawing" xmlns:wp="http://schemas.openxmlformats.org/drawingml/2006/wordprocessingDrawing" xmlns:w10="urn:schemas-microsoft-com:office:word" xmlns:w="http://schemas.openxmlformats.org/wordprocessingml/2006/main" xmlns:w14="http://schemas.microsoft.com/office/word/2010/wordml" xmlns:w15="http://schemas.microsoft.com/office/word/2012/wordml" xmlns:w16cex="http://schemas.microsoft.com/office/word/2018/wordml/cex" xmlns:w16cid="http://schemas.microsoft.com/office/word/2016/wordml/cid" xmlns:w16="http://schemas.microsoft.com/office/word/2018/wordml" xmlns:w16se="http://schemas.microsoft.com/office/word/2015/wordml/symex" xmlns:wpg="http://schemas.microsoft.com/office/word/2010/wordprocessingGroup" xmlns:wpi="http://schemas.microsoft.com/office/word/2010/wordprocessingInk" xmlns:wne="http://schemas.microsoft.com/office/word/2006/wordml" xmlns:wps="http://schemas.microsoft.com/office/word/2010/wordprocessingShape" mc:Ignorable="w14 w15 w16se w16cid w16 w16cex wp14">
   <w16cid:commentId w16cid:paraId="669AD4C5" w16cid:durableId="230DEC2F"/>
+  <w16cid:commentId w16cid:paraId="4E8E296C" w16cid:durableId="2315A865"/>
   <w16cid:commentId w16cid:paraId="260FA848" w16cid:durableId="230BA38E"/>
+  <w16cid:commentId w16cid:paraId="2436F0AC" w16cid:durableId="2315AB4F"/>
   <w16cid:commentId w16cid:paraId="60994C6C" w16cid:durableId="230E0486"/>
+  <w16cid:commentId w16cid:paraId="7412B425" w16cid:durableId="2315AC41"/>
 </w16cid:commentsIds>
 </file>
 
@@ -6617,6 +6738,9 @@
 <w15:people xmlns:wpc="http://schemas.microsoft.com/office/word/2010/wordprocessingCanvas" xmlns:cx="http://schemas.microsoft.com/office/drawing/2014/chartex" xmlns:cx1="http://schemas.microsoft.com/office/drawing/2015/9/8/chartex" xmlns:cx2="http://schemas.microsoft.com/office/drawing/2015/10/21/chartex" xmlns:cx3="http://schemas.microsoft.com/office/drawing/2016/5/9/chartex" xmlns:cx4="http://schemas.microsoft.com/office/drawing/2016/5/10/chartex" xmlns:cx5="http://schemas.microsoft.com/office/drawing/2016/5/11/chartex" xmlns:cx6="http://schemas.microsoft.com/office/drawing/2016/5/12/chartex" xmlns:cx7="http://schemas.microsoft.com/office/drawing/2016/5/13/chartex" xmlns:cx8="http://schemas.microsoft.com/office/drawing/2016/5/14/chartex" xmlns:mc="http://schemas.openxmlformats.org/markup-compatibility/2006" xmlns:aink="http://schemas.microsoft.com/office/drawing/2016/ink" xmlns:am3d="http://schemas.microsoft.com/office/drawing/2017/model3d" xmlns:o="urn:schemas-microsoft-com:office:office" xmlns:r="http://schemas.openxmlformats.org/officeDocument/2006/relationships" xmlns:m="http://schemas.openxmlformats.org/officeDocument/2006/math" xmlns:v="urn:schemas-microsoft-com:vml" xmlns:wp14="http://schemas.microsoft.com/office/word/2010/wordprocessingDrawing" xmlns:wp="http://schemas.openxmlformats.org/drawingml/2006/wordprocessingDrawing" xmlns:w10="urn:schemas-microsoft-com:office:word" xmlns:w="http://schemas.openxmlformats.org/wordprocessingml/2006/main" xmlns:w14="http://schemas.microsoft.com/office/word/2010/wordml" xmlns:w15="http://schemas.microsoft.com/office/word/2012/wordml" xmlns:w16cex="http://schemas.microsoft.com/office/word/2018/wordml/cex" xmlns:w16cid="http://schemas.microsoft.com/office/word/2016/wordml/cid" xmlns:w16="http://schemas.microsoft.com/office/word/2018/wordml" xmlns:w16se="http://schemas.microsoft.com/office/word/2015/wordml/symex" xmlns:wpg="http://schemas.microsoft.com/office/word/2010/wordprocessingGroup" xmlns:wpi="http://schemas.microsoft.com/office/word/2010/wordprocessingInk" xmlns:wne="http://schemas.microsoft.com/office/word/2006/wordml" xmlns:wps="http://schemas.microsoft.com/office/word/2010/wordprocessingShape" mc:Ignorable="w14 w15 w16se w16cid w16 w16cex wp14">
   <w15:person w15:author="Nicola Ruddle">
     <w15:presenceInfo w15:providerId="AD" w15:userId="S::NRuddle@opml.co.uk::0d1f0119-6c5a-4b90-89db-024faa3efc09"/>
+  </w15:person>
+  <w15:person w15:author="Andres Arau">
+    <w15:presenceInfo w15:providerId="Windows Live" w15:userId="4f9f84ab6cc5454c"/>
   </w15:person>
 </w15:people>
 </file>

</xml_diff>